<commit_message>
package add for heroku
</commit_message>
<xml_diff>
--- a/Explanation/Paper.docx
+++ b/Explanation/Paper.docx
@@ -71,7 +71,7 @@
       </w:pPr>
       <w:r>
         <w:rPr>
-          <w:rFonts w:ascii="Helvetica Neue" w:hAnsi="Helvetica Neue"/>
+          <w:rFonts w:ascii="Times" w:hAnsi="Times"/>
           <w:b w:val="false"/>
           <w:bCs w:val="false"/>
           <w:i w:val="false"/>
@@ -331,6 +331,8 @@
       <w:r>
         <w:rPr>
           <w:rFonts w:ascii="Times New Roman" w:hAnsi="Times New Roman"/>
+          <w:sz w:val="20"/>
+          <w:szCs w:val="20"/>
         </w:rPr>
         <w:t>Figure 1</w:t>
       </w:r>
@@ -576,12 +578,16 @@
       <w:r>
         <w:rPr>
           <w:rFonts w:ascii="Times New Roman" w:hAnsi="Times New Roman"/>
+          <w:sz w:val="20"/>
+          <w:szCs w:val="20"/>
         </w:rPr>
         <w:t>F</w:t>
       </w:r>
       <w:r>
         <w:rPr>
           <w:rFonts w:ascii="Times New Roman" w:hAnsi="Times New Roman"/>
+          <w:sz w:val="20"/>
+          <w:szCs w:val="20"/>
         </w:rPr>
         <w:t>igure 2</w:t>
       </w:r>
@@ -696,12 +702,16 @@
       <w:r>
         <w:rPr>
           <w:rFonts w:ascii="Times New Roman" w:hAnsi="Times New Roman"/>
+          <w:sz w:val="20"/>
+          <w:szCs w:val="20"/>
         </w:rPr>
         <w:t>F</w:t>
       </w:r>
       <w:r>
         <w:rPr>
           <w:rFonts w:ascii="Times New Roman" w:hAnsi="Times New Roman"/>
+          <w:sz w:val="20"/>
+          <w:szCs w:val="20"/>
         </w:rPr>
         <w:t>igure 3</w:t>
       </w:r>
@@ -964,9 +974,7 @@
     <w:p>
       <w:pPr>
         <w:pStyle w:val="Normal"/>
-        <w:rPr>
-          <w:rFonts w:ascii="Times New Roman" w:hAnsi="Times New Roman"/>
-        </w:rPr>
+        <w:rPr/>
       </w:pPr>
       <w:r>
         <w:rPr>
@@ -985,7 +993,23 @@
         <w:rPr>
           <w:rFonts w:ascii="Times New Roman" w:hAnsi="Times New Roman"/>
         </w:rPr>
-        <w:t xml:space="preserve"> and stored into a Mongo database. The database consists of one array with approximately 2000 objects. Each object has a key of `answer` with value 0-9 and key `</w:t>
+        <w:t xml:space="preserve"> and stored into a Mongo database. The database consists of one array with approximately 2000 objects. Each object has a key of `</w:t>
+      </w:r>
+      <w:r>
+        <w:rPr>
+          <w:rFonts w:eastAsia="Arial Unicode MS" w:cs="Arial Unicode MS" w:ascii="Ubuntu Mono" w:hAnsi="Ubuntu Mono"/>
+          <w:color w:val="00000A"/>
+          <w:sz w:val="24"/>
+          <w:szCs w:val="24"/>
+          <w:lang w:val="en-US" w:eastAsia="zh-CN" w:bidi="hi-IN"/>
+        </w:rPr>
+        <w:t>answer</w:t>
+      </w:r>
+      <w:r>
+        <w:rPr>
+          <w:rFonts w:ascii="Times New Roman" w:hAnsi="Times New Roman"/>
+        </w:rPr>
+        <w:t>` with value 0-9 and key `</w:t>
       </w:r>
       <w:r>
         <w:rPr>
@@ -997,7 +1021,82 @@
         <w:rPr>
           <w:rFonts w:ascii="Times New Roman" w:hAnsi="Times New Roman"/>
         </w:rPr>
-        <w:t xml:space="preserve">` with 784 0's and 1's (Figure 4). </w:t>
+        <w:t xml:space="preserve">` with 784 0's and 1's. </w:t>
+      </w:r>
+    </w:p>
+    <w:p>
+      <w:pPr>
+        <w:pStyle w:val="Normal"/>
+        <w:rPr>
+          <w:rFonts w:ascii="Times New Roman" w:hAnsi="Times New Roman"/>
+        </w:rPr>
+      </w:pPr>
+      <w:r>
+        <w:rPr>
+          <w:rFonts w:ascii="Times New Roman" w:hAnsi="Times New Roman"/>
+        </w:rPr>
+      </w:r>
+    </w:p>
+    <w:p>
+      <w:pPr>
+        <w:pStyle w:val="Normal"/>
+        <w:rPr>
+          <w:rFonts w:ascii="Times New Roman" w:hAnsi="Times New Roman"/>
+        </w:rPr>
+      </w:pPr>
+      <w:r>
+        <w:rPr>
+          <w:rFonts w:ascii="Times New Roman" w:hAnsi="Times New Roman"/>
+        </w:rPr>
+        <w:t>This means each array corresponds with a number between 0-9. This database is used as the control. Note: `</w:t>
+      </w:r>
+      <w:r>
+        <w:rPr>
+          <w:rFonts w:ascii="Ubuntu Mono" w:hAnsi="Ubuntu Mono"/>
+        </w:rPr>
+        <w:t>arr.length</w:t>
+      </w:r>
+      <w:r>
+        <w:rPr>
+          <w:rFonts w:ascii="Times New Roman" w:hAnsi="Times New Roman"/>
+        </w:rPr>
+        <w:t xml:space="preserve">` returns 748 which matches the 28x28 pixel grid discussed previously. This length is important in calculating the distance using K Nearest Neighbors. </w:t>
+      </w:r>
+    </w:p>
+    <w:p>
+      <w:pPr>
+        <w:pStyle w:val="Normal"/>
+        <w:rPr/>
+      </w:pPr>
+      <w:r>
+        <w:rPr>
+          <w:rFonts w:ascii="Times New Roman" w:hAnsi="Times New Roman"/>
+        </w:rPr>
+        <w:t xml:space="preserve">Figure 5a </w:t>
+      </w:r>
+      <w:r>
+        <w:rPr>
+          <w:rFonts w:ascii="Times New Roman" w:hAnsi="Times New Roman"/>
+        </w:rPr>
+        <w:t>is an example from the database.</w:t>
+      </w:r>
+      <w:r>
+        <w:rPr>
+          <w:rFonts w:ascii="Times New Roman" w:hAnsi="Times New Roman"/>
+        </w:rPr>
+        <w:t xml:space="preserve"> </w:t>
+      </w:r>
+      <w:r>
+        <w:rPr>
+          <w:rFonts w:ascii="Times New Roman" w:hAnsi="Times New Roman"/>
+        </w:rPr>
+        <w:t>T</w:t>
+      </w:r>
+      <w:r>
+        <w:rPr>
+          <w:rFonts w:ascii="Times New Roman" w:hAnsi="Times New Roman"/>
+        </w:rPr>
+        <w:t>he array maps out the number 7, which will look like Figure 5b.</w:t>
       </w:r>
     </w:p>
     <w:p>
@@ -1023,152 +1122,6 @@
       <w:r>
         <w:drawing>
           <wp:anchor behindDoc="0" distT="0" distB="0" distL="0" distR="0" simplePos="0" locked="0" layoutInCell="1" allowOverlap="1" relativeHeight="5">
-            <wp:simplePos x="0" y="0"/>
-            <wp:positionH relativeFrom="column">
-              <wp:align>center</wp:align>
-            </wp:positionH>
-            <wp:positionV relativeFrom="paragraph">
-              <wp:posOffset>635</wp:posOffset>
-            </wp:positionV>
-            <wp:extent cx="3074670" cy="1162050"/>
-            <wp:effectExtent l="0" t="0" r="0" b="0"/>
-            <wp:wrapSquare wrapText="largest"/>
-            <wp:docPr id="4" name="Image4" descr=""/>
-            <wp:cNvGraphicFramePr>
-              <a:graphicFrameLocks xmlns:a="http://schemas.openxmlformats.org/drawingml/2006/main" noChangeAspect="1"/>
-            </wp:cNvGraphicFramePr>
-            <a:graphic xmlns:a="http://schemas.openxmlformats.org/drawingml/2006/main">
-              <a:graphicData uri="http://schemas.openxmlformats.org/drawingml/2006/picture">
-                <pic:pic xmlns:pic="http://schemas.openxmlformats.org/drawingml/2006/picture">
-                  <pic:nvPicPr>
-                    <pic:cNvPr id="4" name="Image4" descr=""/>
-                    <pic:cNvPicPr>
-                      <a:picLocks noChangeAspect="1" noChangeArrowheads="1"/>
-                    </pic:cNvPicPr>
-                  </pic:nvPicPr>
-                  <pic:blipFill>
-                    <a:blip r:embed="rId5"/>
-                    <a:stretch>
-                      <a:fillRect/>
-                    </a:stretch>
-                  </pic:blipFill>
-                  <pic:spPr bwMode="auto">
-                    <a:xfrm>
-                      <a:off x="0" y="0"/>
-                      <a:ext cx="3074670" cy="1162050"/>
-                    </a:xfrm>
-                    <a:prstGeom prst="rect">
-                      <a:avLst/>
-                    </a:prstGeom>
-                  </pic:spPr>
-                </pic:pic>
-              </a:graphicData>
-            </a:graphic>
-          </wp:anchor>
-        </w:drawing>
-      </w:r>
-      <w:r>
-        <w:rPr>
-          <w:rFonts w:ascii="Times New Roman" w:hAnsi="Times New Roman"/>
-        </w:rPr>
-        <w:t>F</w:t>
-      </w:r>
-      <w:r>
-        <w:rPr>
-          <w:rFonts w:ascii="Times New Roman" w:hAnsi="Times New Roman"/>
-        </w:rPr>
-        <w:t>igure 4</w:t>
-      </w:r>
-    </w:p>
-    <w:p>
-      <w:pPr>
-        <w:pStyle w:val="Normal"/>
-        <w:rPr>
-          <w:rFonts w:ascii="Times New Roman" w:hAnsi="Times New Roman"/>
-        </w:rPr>
-      </w:pPr>
-      <w:r>
-        <w:rPr>
-          <w:rFonts w:ascii="Times New Roman" w:hAnsi="Times New Roman"/>
-        </w:rPr>
-      </w:r>
-    </w:p>
-    <w:p>
-      <w:pPr>
-        <w:pStyle w:val="Normal"/>
-        <w:rPr>
-          <w:rFonts w:ascii="Times New Roman" w:hAnsi="Times New Roman"/>
-        </w:rPr>
-      </w:pPr>
-      <w:r>
-        <w:rPr>
-          <w:rFonts w:ascii="Times New Roman" w:hAnsi="Times New Roman"/>
-        </w:rPr>
-        <w:t>This means each array corresponds with a number between 0-9. This database is used as the control. Note: `</w:t>
-      </w:r>
-      <w:r>
-        <w:rPr>
-          <w:rFonts w:ascii="Ubuntu Mono" w:hAnsi="Ubuntu Mono"/>
-        </w:rPr>
-        <w:t>arr.length</w:t>
-      </w:r>
-      <w:r>
-        <w:rPr>
-          <w:rFonts w:ascii="Times New Roman" w:hAnsi="Times New Roman"/>
-        </w:rPr>
-        <w:t xml:space="preserve">` returns 748 which matches the 28x28 pixel grid discussed previously. This length is important in calculating the distance using K Nearest Neighbors. </w:t>
-      </w:r>
-    </w:p>
-    <w:p>
-      <w:pPr>
-        <w:pStyle w:val="Normal"/>
-        <w:rPr>
-          <w:rFonts w:ascii="Times New Roman" w:hAnsi="Times New Roman"/>
-        </w:rPr>
-      </w:pPr>
-      <w:r>
-        <w:rPr>
-          <w:rFonts w:ascii="Times New Roman" w:hAnsi="Times New Roman"/>
-        </w:rPr>
-      </w:r>
-    </w:p>
-    <w:p>
-      <w:pPr>
-        <w:pStyle w:val="Normal"/>
-        <w:rPr>
-          <w:rFonts w:ascii="Times New Roman" w:hAnsi="Times New Roman"/>
-        </w:rPr>
-      </w:pPr>
-      <w:r>
-        <w:rPr>
-          <w:rFonts w:ascii="Times New Roman" w:hAnsi="Times New Roman"/>
-        </w:rPr>
-        <w:t>Example: In Figure 5a, the array maps out the number 7, which will look like figure 5b.</w:t>
-      </w:r>
-    </w:p>
-    <w:p>
-      <w:pPr>
-        <w:pStyle w:val="Normal"/>
-        <w:rPr>
-          <w:rFonts w:ascii="Times New Roman" w:hAnsi="Times New Roman"/>
-        </w:rPr>
-      </w:pPr>
-      <w:r>
-        <w:rPr>
-          <w:rFonts w:ascii="Times New Roman" w:hAnsi="Times New Roman"/>
-        </w:rPr>
-      </w:r>
-    </w:p>
-    <w:p>
-      <w:pPr>
-        <w:pStyle w:val="Normal"/>
-        <w:rPr>
-          <w:rFonts w:ascii="Times New Roman" w:hAnsi="Times New Roman"/>
-        </w:rPr>
-      </w:pPr>
-      <w:r>
-        <w:drawing>
-          <wp:anchor behindDoc="0" distT="0" distB="0" distL="0" distR="0" simplePos="0" locked="0" layoutInCell="1" allowOverlap="1" relativeHeight="6">
             <wp:simplePos x="0" y="0"/>
             <wp:positionH relativeFrom="column">
               <wp:align>center</wp:align>
@@ -1179,7 +1132,7 @@
             <wp:extent cx="3074670" cy="3049905"/>
             <wp:effectExtent l="0" t="0" r="0" b="0"/>
             <wp:wrapSquare wrapText="largest"/>
-            <wp:docPr id="5" name="Image5" descr=""/>
+            <wp:docPr id="4" name="Image5" descr=""/>
             <wp:cNvGraphicFramePr>
               <a:graphicFrameLocks xmlns:a="http://schemas.openxmlformats.org/drawingml/2006/main" noChangeAspect="1"/>
             </wp:cNvGraphicFramePr>
@@ -1187,13 +1140,13 @@
               <a:graphicData uri="http://schemas.openxmlformats.org/drawingml/2006/picture">
                 <pic:pic xmlns:pic="http://schemas.openxmlformats.org/drawingml/2006/picture">
                   <pic:nvPicPr>
-                    <pic:cNvPr id="5" name="Image5" descr=""/>
+                    <pic:cNvPr id="4" name="Image5" descr=""/>
                     <pic:cNvPicPr>
                       <a:picLocks noChangeAspect="1" noChangeArrowheads="1"/>
                     </pic:cNvPicPr>
                   </pic:nvPicPr>
                   <pic:blipFill>
-                    <a:blip r:embed="rId6"/>
+                    <a:blip r:embed="rId5"/>
                     <a:stretch>
                       <a:fillRect/>
                     </a:stretch>
@@ -1216,12 +1169,16 @@
       <w:r>
         <w:rPr>
           <w:rFonts w:ascii="Times New Roman" w:hAnsi="Times New Roman"/>
+          <w:sz w:val="20"/>
+          <w:szCs w:val="20"/>
         </w:rPr>
         <w:t>F</w:t>
       </w:r>
       <w:r>
         <w:rPr>
           <w:rFonts w:ascii="Times New Roman" w:hAnsi="Times New Roman"/>
+          <w:sz w:val="20"/>
+          <w:szCs w:val="20"/>
         </w:rPr>
         <w:t>igure 5a</w:t>
       </w:r>
@@ -1261,7 +1218,7 @@
       </w:pPr>
       <w:r>
         <w:drawing>
-          <wp:anchor behindDoc="0" distT="0" distB="0" distL="0" distR="0" simplePos="0" locked="0" layoutInCell="1" allowOverlap="1" relativeHeight="11">
+          <wp:anchor behindDoc="0" distT="0" distB="0" distL="0" distR="0" simplePos="0" locked="0" layoutInCell="1" allowOverlap="1" relativeHeight="9">
             <wp:simplePos x="0" y="0"/>
             <wp:positionH relativeFrom="column">
               <wp:align>center</wp:align>
@@ -1272,7 +1229,7 @@
             <wp:extent cx="3074670" cy="3315970"/>
             <wp:effectExtent l="0" t="0" r="0" b="0"/>
             <wp:wrapSquare wrapText="largest"/>
-            <wp:docPr id="6" name="Image6" descr=""/>
+            <wp:docPr id="5" name="Image6" descr=""/>
             <wp:cNvGraphicFramePr>
               <a:graphicFrameLocks xmlns:a="http://schemas.openxmlformats.org/drawingml/2006/main" noChangeAspect="1"/>
             </wp:cNvGraphicFramePr>
@@ -1280,13 +1237,13 @@
               <a:graphicData uri="http://schemas.openxmlformats.org/drawingml/2006/picture">
                 <pic:pic xmlns:pic="http://schemas.openxmlformats.org/drawingml/2006/picture">
                   <pic:nvPicPr>
-                    <pic:cNvPr id="6" name="Image6" descr=""/>
+                    <pic:cNvPr id="5" name="Image6" descr=""/>
                     <pic:cNvPicPr>
                       <a:picLocks noChangeAspect="1" noChangeArrowheads="1"/>
                     </pic:cNvPicPr>
                   </pic:nvPicPr>
                   <pic:blipFill>
-                    <a:blip r:embed="rId7"/>
+                    <a:blip r:embed="rId6"/>
                     <a:stretch>
                       <a:fillRect/>
                     </a:stretch>
@@ -1309,8 +1266,18 @@
       <w:r>
         <w:rPr>
           <w:rFonts w:ascii="Times New Roman" w:hAnsi="Times New Roman"/>
-        </w:rPr>
-        <w:t>Figure 5b</w:t>
+          <w:sz w:val="20"/>
+          <w:szCs w:val="20"/>
+        </w:rPr>
+        <w:t>F</w:t>
+      </w:r>
+      <w:r>
+        <w:rPr>
+          <w:rFonts w:ascii="Times New Roman" w:hAnsi="Times New Roman"/>
+          <w:sz w:val="20"/>
+          <w:szCs w:val="20"/>
+        </w:rPr>
+        <w:t>igure 5b</w:t>
       </w:r>
     </w:p>
     <w:p>
@@ -1343,6 +1310,82 @@
           <w:b/>
           <w:bCs/>
         </w:rPr>
+      </w:r>
+    </w:p>
+    <w:p>
+      <w:pPr>
+        <w:pStyle w:val="Normal"/>
+        <w:jc w:val="center"/>
+        <w:rPr>
+          <w:rFonts w:ascii="Times New Roman" w:hAnsi="Times New Roman"/>
+          <w:b/>
+          <w:b/>
+          <w:bCs/>
+        </w:rPr>
+      </w:pPr>
+      <w:r>
+        <w:rPr>
+          <w:rFonts w:ascii="Times New Roman" w:hAnsi="Times New Roman"/>
+          <w:b/>
+          <w:bCs/>
+        </w:rPr>
+      </w:r>
+    </w:p>
+    <w:p>
+      <w:pPr>
+        <w:pStyle w:val="Normal"/>
+        <w:jc w:val="center"/>
+        <w:rPr>
+          <w:rFonts w:ascii="Times New Roman" w:hAnsi="Times New Roman"/>
+          <w:b/>
+          <w:b/>
+          <w:bCs/>
+        </w:rPr>
+      </w:pPr>
+      <w:r>
+        <w:rPr>
+          <w:rFonts w:ascii="Times New Roman" w:hAnsi="Times New Roman"/>
+          <w:b/>
+          <w:bCs/>
+        </w:rPr>
+      </w:r>
+    </w:p>
+    <w:p>
+      <w:pPr>
+        <w:pStyle w:val="Normal"/>
+        <w:jc w:val="center"/>
+        <w:rPr>
+          <w:rFonts w:ascii="Times New Roman" w:hAnsi="Times New Roman"/>
+          <w:b/>
+          <w:b/>
+          <w:bCs/>
+        </w:rPr>
+      </w:pPr>
+      <w:r>
+        <w:rPr>
+          <w:rFonts w:ascii="Times New Roman" w:hAnsi="Times New Roman"/>
+          <w:b/>
+          <w:bCs/>
+        </w:rPr>
+      </w:r>
+    </w:p>
+    <w:p>
+      <w:pPr>
+        <w:pStyle w:val="Normal"/>
+        <w:jc w:val="center"/>
+        <w:rPr>
+          <w:rFonts w:ascii="Times New Roman" w:hAnsi="Times New Roman"/>
+          <w:b/>
+          <w:b/>
+          <w:bCs/>
+        </w:rPr>
+      </w:pPr>
+      <w:r>
+        <w:rPr>
+          <w:rFonts w:ascii="Times New Roman" w:hAnsi="Times New Roman"/>
+          <w:b/>
+          <w:bCs/>
+        </w:rPr>
         <w:t>K Nearest Neighbors Algorithm</w:t>
       </w:r>
     </w:p>
@@ -1396,12 +1439,13 @@
       <w:pPr>
         <w:pStyle w:val="Normal"/>
         <w:rPr>
-          <w:rFonts w:ascii="Times New Roman" w:hAnsi="Times New Roman"/>
+          <w:sz w:val="20"/>
+          <w:szCs w:val="20"/>
         </w:rPr>
       </w:pPr>
       <w:r>
         <w:drawing>
-          <wp:anchor behindDoc="0" distT="0" distB="0" distL="0" distR="0" simplePos="0" locked="0" layoutInCell="1" allowOverlap="1" relativeHeight="7">
+          <wp:anchor behindDoc="0" distT="0" distB="0" distL="0" distR="0" simplePos="0" locked="0" layoutInCell="1" allowOverlap="1" relativeHeight="6">
             <wp:simplePos x="0" y="0"/>
             <wp:positionH relativeFrom="column">
               <wp:align>center</wp:align>
@@ -1412,7 +1456,7 @@
             <wp:extent cx="3074670" cy="2920365"/>
             <wp:effectExtent l="0" t="0" r="0" b="0"/>
             <wp:wrapSquare wrapText="largest"/>
-            <wp:docPr id="7" name="Image7" descr=""/>
+            <wp:docPr id="6" name="Image7" descr=""/>
             <wp:cNvGraphicFramePr>
               <a:graphicFrameLocks xmlns:a="http://schemas.openxmlformats.org/drawingml/2006/main" noChangeAspect="1"/>
             </wp:cNvGraphicFramePr>
@@ -1420,13 +1464,13 @@
               <a:graphicData uri="http://schemas.openxmlformats.org/drawingml/2006/picture">
                 <pic:pic xmlns:pic="http://schemas.openxmlformats.org/drawingml/2006/picture">
                   <pic:nvPicPr>
-                    <pic:cNvPr id="7" name="Image7" descr=""/>
+                    <pic:cNvPr id="6" name="Image7" descr=""/>
                     <pic:cNvPicPr>
                       <a:picLocks noChangeAspect="1" noChangeArrowheads="1"/>
                     </pic:cNvPicPr>
                   </pic:nvPicPr>
                   <pic:blipFill>
-                    <a:blip r:embed="rId8"/>
+                    <a:blip r:embed="rId7"/>
                     <a:stretch>
                       <a:fillRect/>
                     </a:stretch>
@@ -1449,14 +1493,18 @@
       <w:r>
         <w:rPr>
           <w:rFonts w:ascii="Times New Roman" w:hAnsi="Times New Roman"/>
+          <w:sz w:val="20"/>
+          <w:szCs w:val="20"/>
         </w:rPr>
         <w:t>F</w:t>
       </w:r>
       <w:r>
         <w:rPr>
           <w:rFonts w:ascii="Times New Roman" w:hAnsi="Times New Roman"/>
-        </w:rPr>
-        <w:t>igure 6</w:t>
+          <w:sz w:val="20"/>
+          <w:szCs w:val="20"/>
+        </w:rPr>
+        <w:t>igure 6. Two dimensional plane</w:t>
       </w:r>
     </w:p>
     <w:p>
@@ -1623,7 +1671,7 @@
         <w:rPr>
           <w:rFonts w:ascii="Times New Roman" w:hAnsi="Times New Roman"/>
         </w:rPr>
-        <w:t xml:space="preserve"> or  Figure 7.</w:t>
+        <w:t xml:space="preserve"> or Figure 7.</w:t>
       </w:r>
     </w:p>
     <w:p>
@@ -1642,7 +1690,7 @@
       </w:pPr>
       <w:r>
         <w:drawing>
-          <wp:anchor behindDoc="0" distT="0" distB="0" distL="0" distR="0" simplePos="0" locked="0" layoutInCell="1" allowOverlap="1" relativeHeight="8">
+          <wp:anchor behindDoc="0" distT="0" distB="0" distL="0" distR="0" simplePos="0" locked="0" layoutInCell="1" allowOverlap="1" relativeHeight="10">
             <wp:simplePos x="0" y="0"/>
             <wp:positionH relativeFrom="column">
               <wp:align>center</wp:align>
@@ -1653,7 +1701,7 @@
             <wp:extent cx="3074670" cy="410845"/>
             <wp:effectExtent l="0" t="0" r="0" b="0"/>
             <wp:wrapSquare wrapText="largest"/>
-            <wp:docPr id="8" name="Image8" descr=""/>
+            <wp:docPr id="7" name="Image8" descr=""/>
             <wp:cNvGraphicFramePr>
               <a:graphicFrameLocks xmlns:a="http://schemas.openxmlformats.org/drawingml/2006/main" noChangeAspect="1"/>
             </wp:cNvGraphicFramePr>
@@ -1661,13 +1709,13 @@
               <a:graphicData uri="http://schemas.openxmlformats.org/drawingml/2006/picture">
                 <pic:pic xmlns:pic="http://schemas.openxmlformats.org/drawingml/2006/picture">
                   <pic:nvPicPr>
-                    <pic:cNvPr id="8" name="Image8" descr=""/>
+                    <pic:cNvPr id="7" name="Image8" descr=""/>
                     <pic:cNvPicPr>
                       <a:picLocks noChangeAspect="1" noChangeArrowheads="1"/>
                     </pic:cNvPicPr>
                   </pic:nvPicPr>
                   <pic:blipFill>
-                    <a:blip r:embed="rId9"/>
+                    <a:blip r:embed="rId8"/>
                     <a:stretch>
                       <a:fillRect/>
                     </a:stretch>
@@ -1689,113 +1737,116 @@
       </w:r>
       <w:r>
         <w:rPr/>
-        <w:t>F</w:t>
-      </w:r>
-      <w:r>
+        <w:t xml:space="preserve"> </w:t>
+      </w:r>
+      <w:r>
+        <w:rPr>
+          <w:sz w:val="20"/>
+          <w:szCs w:val="20"/>
+        </w:rPr>
+        <w:t>Figure 7</w:t>
+      </w:r>
+    </w:p>
+    <w:p>
+      <w:pPr>
+        <w:pStyle w:val="Normal"/>
+        <w:rPr>
+          <w:rFonts w:ascii="Times New Roman" w:hAnsi="Times New Roman"/>
+        </w:rPr>
+      </w:pPr>
+      <w:r>
+        <w:rPr>
+          <w:rFonts w:ascii="Times New Roman" w:hAnsi="Times New Roman"/>
+        </w:rPr>
+      </w:r>
+    </w:p>
+    <w:p>
+      <w:pPr>
+        <w:pStyle w:val="Normal"/>
+        <w:rPr>
+          <w:rFonts w:ascii="Times New Roman" w:hAnsi="Times New Roman"/>
+        </w:rPr>
+      </w:pPr>
+      <w:r>
+        <w:rPr>
+          <w:rFonts w:ascii="Times New Roman" w:hAnsi="Times New Roman"/>
+        </w:rPr>
+        <w:t>For a three dimensional plane, distance can be calculated as: a</w:t>
+      </w:r>
+      <w:r>
+        <w:rPr>
+          <w:rFonts w:ascii="Times New Roman" w:hAnsi="Times New Roman"/>
+          <w:vertAlign w:val="superscript"/>
+        </w:rPr>
+        <w:t>2</w:t>
+      </w:r>
+      <w:r>
+        <w:rPr>
+          <w:rFonts w:ascii="Times New Roman" w:hAnsi="Times New Roman"/>
+        </w:rPr>
+        <w:t xml:space="preserve"> + b</w:t>
+      </w:r>
+      <w:r>
+        <w:rPr>
+          <w:rFonts w:ascii="Times New Roman" w:hAnsi="Times New Roman"/>
+          <w:vertAlign w:val="superscript"/>
+        </w:rPr>
+        <w:t>2</w:t>
+      </w:r>
+      <w:r>
+        <w:rPr>
+          <w:rFonts w:ascii="Times New Roman" w:hAnsi="Times New Roman"/>
+        </w:rPr>
+        <w:t xml:space="preserve"> + c</w:t>
+      </w:r>
+      <w:r>
+        <w:rPr>
+          <w:rFonts w:ascii="Times New Roman" w:hAnsi="Times New Roman"/>
+          <w:vertAlign w:val="superscript"/>
+        </w:rPr>
+        <w:t>2</w:t>
+      </w:r>
+      <w:r>
+        <w:rPr>
+          <w:rFonts w:ascii="Times New Roman" w:hAnsi="Times New Roman"/>
+        </w:rPr>
+        <w:t xml:space="preserve"> = d</w:t>
+      </w:r>
+      <w:r>
+        <w:rPr>
+          <w:rFonts w:ascii="Times New Roman" w:hAnsi="Times New Roman"/>
+          <w:vertAlign w:val="superscript"/>
+        </w:rPr>
+        <w:t>2</w:t>
+      </w:r>
+      <w:r>
+        <w:rPr>
+          <w:rFonts w:ascii="Times New Roman" w:hAnsi="Times New Roman"/>
+        </w:rPr>
+        <w:t xml:space="preserve"> or Figure 8.</w:t>
+      </w:r>
+    </w:p>
+    <w:p>
+      <w:pPr>
+        <w:pStyle w:val="Normal"/>
+        <w:rPr>
+          <w:rFonts w:ascii="Times New Roman" w:hAnsi="Times New Roman"/>
+        </w:rPr>
+      </w:pPr>
+      <w:r>
+        <w:rPr>
+          <w:rFonts w:ascii="Times New Roman" w:hAnsi="Times New Roman"/>
+        </w:rPr>
+      </w:r>
+    </w:p>
+    <w:p>
+      <w:pPr>
+        <w:pStyle w:val="Normal"/>
         <w:rPr/>
-        <w:t>igure 7</w:t>
-      </w:r>
-    </w:p>
-    <w:p>
-      <w:pPr>
-        <w:pStyle w:val="Normal"/>
-        <w:rPr>
-          <w:rFonts w:ascii="Times New Roman" w:hAnsi="Times New Roman"/>
-        </w:rPr>
-      </w:pPr>
-      <w:r>
-        <w:rPr>
-          <w:rFonts w:ascii="Times New Roman" w:hAnsi="Times New Roman"/>
-        </w:rPr>
-      </w:r>
-    </w:p>
-    <w:p>
-      <w:pPr>
-        <w:pStyle w:val="Normal"/>
-        <w:rPr>
-          <w:rFonts w:ascii="Times New Roman" w:hAnsi="Times New Roman"/>
-        </w:rPr>
-      </w:pPr>
-      <w:r>
-        <w:rPr>
-          <w:rFonts w:ascii="Times New Roman" w:hAnsi="Times New Roman"/>
-        </w:rPr>
-        <w:t>For a three dimensional plane, distance can be calculated as: a</w:t>
-      </w:r>
-      <w:r>
-        <w:rPr>
-          <w:rFonts w:ascii="Times New Roman" w:hAnsi="Times New Roman"/>
-          <w:vertAlign w:val="superscript"/>
-        </w:rPr>
-        <w:t>2</w:t>
-      </w:r>
-      <w:r>
-        <w:rPr>
-          <w:rFonts w:ascii="Times New Roman" w:hAnsi="Times New Roman"/>
-        </w:rPr>
-        <w:t xml:space="preserve"> + b</w:t>
-      </w:r>
-      <w:r>
-        <w:rPr>
-          <w:rFonts w:ascii="Times New Roman" w:hAnsi="Times New Roman"/>
-          <w:vertAlign w:val="superscript"/>
-        </w:rPr>
-        <w:t>2</w:t>
-      </w:r>
-      <w:r>
-        <w:rPr>
-          <w:rFonts w:ascii="Times New Roman" w:hAnsi="Times New Roman"/>
-        </w:rPr>
-        <w:t xml:space="preserve"> + c</w:t>
-      </w:r>
-      <w:r>
-        <w:rPr>
-          <w:rFonts w:ascii="Times New Roman" w:hAnsi="Times New Roman"/>
-          <w:vertAlign w:val="superscript"/>
-        </w:rPr>
-        <w:t>2</w:t>
-      </w:r>
-      <w:r>
-        <w:rPr>
-          <w:rFonts w:ascii="Times New Roman" w:hAnsi="Times New Roman"/>
-        </w:rPr>
-        <w:t xml:space="preserve"> = d</w:t>
-      </w:r>
-      <w:r>
-        <w:rPr>
-          <w:rFonts w:ascii="Times New Roman" w:hAnsi="Times New Roman"/>
-          <w:vertAlign w:val="superscript"/>
-        </w:rPr>
-        <w:t>2</w:t>
-      </w:r>
-      <w:r>
-        <w:rPr>
-          <w:rFonts w:ascii="Times New Roman" w:hAnsi="Times New Roman"/>
-        </w:rPr>
-        <w:t xml:space="preserve"> or Figure 8.</w:t>
-      </w:r>
-    </w:p>
-    <w:p>
-      <w:pPr>
-        <w:pStyle w:val="Normal"/>
-        <w:rPr>
-          <w:rFonts w:ascii="Times New Roman" w:hAnsi="Times New Roman"/>
-        </w:rPr>
-      </w:pPr>
-      <w:r>
-        <w:rPr>
-          <w:rFonts w:ascii="Times New Roman" w:hAnsi="Times New Roman"/>
-        </w:rPr>
-      </w:r>
-    </w:p>
-    <w:p>
-      <w:pPr>
-        <w:pStyle w:val="Normal"/>
-        <w:rPr/>
       </w:pPr>
       <w:r>
         <w:drawing>
-          <wp:anchor behindDoc="0" distT="0" distB="0" distL="0" distR="0" simplePos="0" locked="0" layoutInCell="1" allowOverlap="1" relativeHeight="9">
+          <wp:anchor behindDoc="0" distT="0" distB="0" distL="0" distR="0" simplePos="0" locked="0" layoutInCell="1" allowOverlap="1" relativeHeight="7">
             <wp:simplePos x="0" y="0"/>
             <wp:positionH relativeFrom="column">
               <wp:align>center</wp:align>
@@ -1806,7 +1857,7 @@
             <wp:extent cx="3074670" cy="307340"/>
             <wp:effectExtent l="0" t="0" r="0" b="0"/>
             <wp:wrapSquare wrapText="largest"/>
-            <wp:docPr id="9" name="Image9" descr=""/>
+            <wp:docPr id="8" name="Image9" descr=""/>
             <wp:cNvGraphicFramePr>
               <a:graphicFrameLocks xmlns:a="http://schemas.openxmlformats.org/drawingml/2006/main" noChangeAspect="1"/>
             </wp:cNvGraphicFramePr>
@@ -1814,13 +1865,13 @@
               <a:graphicData uri="http://schemas.openxmlformats.org/drawingml/2006/picture">
                 <pic:pic xmlns:pic="http://schemas.openxmlformats.org/drawingml/2006/picture">
                   <pic:nvPicPr>
-                    <pic:cNvPr id="9" name="Image9" descr=""/>
+                    <pic:cNvPr id="8" name="Image9" descr=""/>
                     <pic:cNvPicPr>
                       <a:picLocks noChangeAspect="1" noChangeArrowheads="1"/>
                     </pic:cNvPicPr>
                   </pic:nvPicPr>
                   <pic:blipFill>
-                    <a:blip r:embed="rId10"/>
+                    <a:blip r:embed="rId9"/>
                     <a:stretch>
                       <a:fillRect/>
                     </a:stretch>
@@ -1844,13 +1895,28 @@
         <w:rPr>
           <w:rFonts w:ascii="Times New Roman" w:hAnsi="Times New Roman"/>
         </w:rPr>
-        <w:t>F</w:t>
-      </w:r>
-      <w:r>
-        <w:rPr>
-          <w:rFonts w:ascii="Times New Roman" w:hAnsi="Times New Roman"/>
-        </w:rPr>
-        <w:t>igure 8.</w:t>
+        <w:t xml:space="preserve"> </w:t>
+      </w:r>
+      <w:r>
+        <w:rPr>
+          <w:rFonts w:ascii="Times New Roman" w:hAnsi="Times New Roman"/>
+          <w:sz w:val="20"/>
+          <w:szCs w:val="20"/>
+        </w:rPr>
+        <w:t>Figure 8</w:t>
+      </w:r>
+    </w:p>
+    <w:p>
+      <w:pPr>
+        <w:pStyle w:val="Normal"/>
+        <w:rPr>
+          <w:rFonts w:ascii="Times New Roman" w:hAnsi="Times New Roman"/>
+        </w:rPr>
+      </w:pPr>
+      <w:r>
+        <w:rPr>
+          <w:rFonts w:ascii="Times New Roman" w:hAnsi="Times New Roman"/>
+        </w:rPr>
       </w:r>
     </w:p>
     <w:p>
@@ -1888,7 +1954,19 @@
         <w:rPr>
           <w:rFonts w:ascii="Times New Roman" w:hAnsi="Times New Roman"/>
         </w:rPr>
-        <w:t xml:space="preserve">For n dimensions, distance can be calculated as shown in Figure 9. </w:t>
+        <w:t xml:space="preserve"> </w:t>
+      </w:r>
+      <w:r>
+        <w:rPr>
+          <w:rFonts w:ascii="Times New Roman" w:hAnsi="Times New Roman"/>
+        </w:rPr>
+        <w:t xml:space="preserve">For </w:t>
+      </w:r>
+      <w:r>
+        <w:rPr>
+          <w:rFonts w:ascii="Times New Roman" w:hAnsi="Times New Roman"/>
+        </w:rPr>
+        <w:t xml:space="preserve">n dimensions, distance can be calculated as shown in Figure 9. </w:t>
       </w:r>
     </w:p>
     <w:p>
@@ -1903,7 +1981,7 @@
           <w:rFonts w:ascii="Times New Roman" w:hAnsi="Times New Roman"/>
         </w:rPr>
         <w:drawing>
-          <wp:anchor behindDoc="0" distT="0" distB="0" distL="0" distR="0" simplePos="0" locked="0" layoutInCell="1" allowOverlap="1" relativeHeight="10">
+          <wp:anchor behindDoc="0" distT="0" distB="0" distL="0" distR="0" simplePos="0" locked="0" layoutInCell="1" allowOverlap="1" relativeHeight="8">
             <wp:simplePos x="0" y="0"/>
             <wp:positionH relativeFrom="column">
               <wp:posOffset>923925</wp:posOffset>
@@ -1914,7 +1992,7 @@
             <wp:extent cx="1018540" cy="537210"/>
             <wp:effectExtent l="0" t="0" r="0" b="0"/>
             <wp:wrapSquare wrapText="largest"/>
-            <wp:docPr id="10" name="Image10" descr=""/>
+            <wp:docPr id="9" name="Image10" descr=""/>
             <wp:cNvGraphicFramePr>
               <a:graphicFrameLocks xmlns:a="http://schemas.openxmlformats.org/drawingml/2006/main" noChangeAspect="1"/>
             </wp:cNvGraphicFramePr>
@@ -1922,13 +2000,13 @@
               <a:graphicData uri="http://schemas.openxmlformats.org/drawingml/2006/picture">
                 <pic:pic xmlns:pic="http://schemas.openxmlformats.org/drawingml/2006/picture">
                   <pic:nvPicPr>
-                    <pic:cNvPr id="10" name="Image10" descr=""/>
+                    <pic:cNvPr id="9" name="Image10" descr=""/>
                     <pic:cNvPicPr>
                       <a:picLocks noChangeAspect="1" noChangeArrowheads="1"/>
                     </pic:cNvPicPr>
                   </pic:nvPicPr>
                   <pic:blipFill>
-                    <a:blip r:embed="rId11"/>
+                    <a:blip r:embed="rId10"/>
                     <a:stretch>
                       <a:fillRect/>
                     </a:stretch>
@@ -1967,24 +2045,49 @@
         <w:pStyle w:val="Normal"/>
         <w:rPr>
           <w:rFonts w:ascii="Times New Roman" w:hAnsi="Times New Roman"/>
-        </w:rPr>
-      </w:pPr>
-      <w:r>
-        <w:rPr>
-          <w:rFonts w:ascii="Times New Roman" w:hAnsi="Times New Roman"/>
-        </w:rPr>
-      </w:r>
-    </w:p>
-    <w:p>
-      <w:pPr>
-        <w:pStyle w:val="Normal"/>
-        <w:rPr>
-          <w:rFonts w:ascii="Times New Roman" w:hAnsi="Times New Roman"/>
-        </w:rPr>
-      </w:pPr>
-      <w:r>
-        <w:rPr>
-          <w:rFonts w:ascii="Times New Roman" w:hAnsi="Times New Roman"/>
+          <w:sz w:val="20"/>
+          <w:szCs w:val="20"/>
+        </w:rPr>
+      </w:pPr>
+      <w:r>
+        <w:rPr>
+          <w:rFonts w:ascii="Times New Roman" w:hAnsi="Times New Roman"/>
+          <w:sz w:val="20"/>
+          <w:szCs w:val="20"/>
+        </w:rPr>
+      </w:r>
+    </w:p>
+    <w:p>
+      <w:pPr>
+        <w:pStyle w:val="Normal"/>
+        <w:rPr>
+          <w:rFonts w:ascii="Times New Roman" w:hAnsi="Times New Roman"/>
+          <w:sz w:val="20"/>
+          <w:szCs w:val="20"/>
+        </w:rPr>
+      </w:pPr>
+      <w:r>
+        <w:rPr>
+          <w:rFonts w:ascii="Times New Roman" w:hAnsi="Times New Roman"/>
+          <w:sz w:val="20"/>
+          <w:szCs w:val="20"/>
+        </w:rPr>
+      </w:r>
+    </w:p>
+    <w:p>
+      <w:pPr>
+        <w:pStyle w:val="Normal"/>
+        <w:rPr>
+          <w:rFonts w:ascii="Times New Roman" w:hAnsi="Times New Roman"/>
+          <w:sz w:val="20"/>
+          <w:szCs w:val="20"/>
+        </w:rPr>
+      </w:pPr>
+      <w:r>
+        <w:rPr>
+          <w:rFonts w:ascii="Times New Roman" w:hAnsi="Times New Roman"/>
+          <w:sz w:val="20"/>
+          <w:szCs w:val="20"/>
         </w:rPr>
       </w:r>
     </w:p>
@@ -1996,6 +2099,8 @@
       <w:r>
         <w:rPr>
           <w:rFonts w:ascii="Times New Roman" w:hAnsi="Times New Roman"/>
+          <w:sz w:val="20"/>
+          <w:szCs w:val="20"/>
         </w:rPr>
         <w:tab/>
         <w:tab/>
@@ -2564,5 +2669,12 @@
     </w:pPr>
     <w:rPr/>
   </w:style>
+  <w:style w:type="paragraph" w:styleId="Illustration">
+    <w:name w:val="Illustration"/>
+    <w:basedOn w:val="Caption"/>
+    <w:qFormat/>
+    <w:pPr/>
+    <w:rPr/>
+  </w:style>
 </w:styles>
 </file>
</xml_diff>